<commit_message>
Diseño de Interfaz y PGP version FINAL
</commit_message>
<xml_diff>
--- a/Plan de Gestion de Proyecto.docx
+++ b/Plan de Gestion de Proyecto.docx
@@ -1827,8 +1827,6 @@
               <w:ind w:firstLine="0"/>
               <w:jc w:val="left"/>
             </w:pPr>
-            <w:bookmarkStart w:id="0" w:name="_GoBack"/>
-            <w:bookmarkEnd w:id="0"/>
           </w:p>
         </w:tc>
         <w:tc>
@@ -3484,847 +3482,6 @@
           </w:p>
         </w:tc>
       </w:tr>
-      <w:tr>
-        <w:trPr>
-          <w:trHeight w:val="468"/>
-        </w:trPr>
-        <w:tc>
-          <w:tcPr>
-            <w:tcW w:w="1959" w:type="dxa"/>
-            <w:tcBorders>
-              <w:top w:val="single" w:sz="4" w:space="0" w:color="000000"/>
-              <w:left w:val="single" w:sz="4" w:space="0" w:color="000000"/>
-              <w:bottom w:val="single" w:sz="4" w:space="0" w:color="000000"/>
-              <w:right w:val="single" w:sz="4" w:space="0" w:color="000000"/>
-            </w:tcBorders>
-          </w:tcPr>
-          <w:p>
-            <w:r>
-              <w:t>Recuperación de clave</w:t>
-            </w:r>
-          </w:p>
-        </w:tc>
-        <w:tc>
-          <w:tcPr>
-            <w:tcW w:w="1954" w:type="dxa"/>
-            <w:tcBorders>
-              <w:top w:val="single" w:sz="4" w:space="0" w:color="000000"/>
-              <w:left w:val="single" w:sz="4" w:space="0" w:color="000000"/>
-              <w:bottom w:val="single" w:sz="4" w:space="0" w:color="000000"/>
-              <w:right w:val="single" w:sz="4" w:space="0" w:color="000000"/>
-            </w:tcBorders>
-          </w:tcPr>
-          <w:p>
-            <w:pPr>
-              <w:spacing w:after="0" w:line="259" w:lineRule="auto"/>
-              <w:ind w:left="2" w:firstLine="0"/>
-              <w:jc w:val="left"/>
-            </w:pPr>
-            <w:r>
-              <w:t>1</w:t>
-            </w:r>
-          </w:p>
-        </w:tc>
-        <w:tc>
-          <w:tcPr>
-            <w:tcW w:w="1951" w:type="dxa"/>
-            <w:tcBorders>
-              <w:top w:val="single" w:sz="4" w:space="0" w:color="000000"/>
-              <w:left w:val="single" w:sz="4" w:space="0" w:color="000000"/>
-              <w:bottom w:val="single" w:sz="4" w:space="0" w:color="000000"/>
-              <w:right w:val="single" w:sz="4" w:space="0" w:color="000000"/>
-            </w:tcBorders>
-          </w:tcPr>
-          <w:p>
-            <w:pPr>
-              <w:spacing w:after="0" w:line="259" w:lineRule="auto"/>
-              <w:ind w:left="2" w:firstLine="0"/>
-              <w:jc w:val="left"/>
-            </w:pPr>
-            <w:r>
-              <w:t>6</w:t>
-            </w:r>
-          </w:p>
-        </w:tc>
-        <w:tc>
-          <w:tcPr>
-            <w:tcW w:w="1657" w:type="dxa"/>
-            <w:tcBorders>
-              <w:top w:val="single" w:sz="4" w:space="0" w:color="000000"/>
-              <w:left w:val="single" w:sz="4" w:space="0" w:color="000000"/>
-              <w:bottom w:val="single" w:sz="4" w:space="0" w:color="000000"/>
-              <w:right w:val="single" w:sz="4" w:space="0" w:color="000000"/>
-            </w:tcBorders>
-          </w:tcPr>
-          <w:p>
-            <w:pPr>
-              <w:spacing w:after="0" w:line="259" w:lineRule="auto"/>
-              <w:ind w:firstLine="0"/>
-              <w:jc w:val="left"/>
-            </w:pPr>
-            <w:r>
-              <w:t>6</w:t>
-            </w:r>
-          </w:p>
-        </w:tc>
-      </w:tr>
-      <w:tr>
-        <w:trPr>
-          <w:trHeight w:val="468"/>
-        </w:trPr>
-        <w:tc>
-          <w:tcPr>
-            <w:tcW w:w="1959" w:type="dxa"/>
-            <w:tcBorders>
-              <w:top w:val="single" w:sz="4" w:space="0" w:color="000000"/>
-              <w:left w:val="single" w:sz="4" w:space="0" w:color="000000"/>
-              <w:bottom w:val="single" w:sz="4" w:space="0" w:color="000000"/>
-              <w:right w:val="single" w:sz="4" w:space="0" w:color="000000"/>
-            </w:tcBorders>
-          </w:tcPr>
-          <w:p>
-            <w:r>
-              <w:t>Control de Stock</w:t>
-            </w:r>
-          </w:p>
-        </w:tc>
-        <w:tc>
-          <w:tcPr>
-            <w:tcW w:w="1954" w:type="dxa"/>
-            <w:tcBorders>
-              <w:top w:val="single" w:sz="4" w:space="0" w:color="000000"/>
-              <w:left w:val="single" w:sz="4" w:space="0" w:color="000000"/>
-              <w:bottom w:val="single" w:sz="4" w:space="0" w:color="000000"/>
-              <w:right w:val="single" w:sz="4" w:space="0" w:color="000000"/>
-            </w:tcBorders>
-          </w:tcPr>
-          <w:p>
-            <w:pPr>
-              <w:spacing w:after="0" w:line="259" w:lineRule="auto"/>
-              <w:ind w:left="2" w:firstLine="0"/>
-              <w:jc w:val="left"/>
-            </w:pPr>
-            <w:r>
-              <w:t>2</w:t>
-            </w:r>
-          </w:p>
-        </w:tc>
-        <w:tc>
-          <w:tcPr>
-            <w:tcW w:w="1951" w:type="dxa"/>
-            <w:tcBorders>
-              <w:top w:val="single" w:sz="4" w:space="0" w:color="000000"/>
-              <w:left w:val="single" w:sz="4" w:space="0" w:color="000000"/>
-              <w:bottom w:val="single" w:sz="4" w:space="0" w:color="000000"/>
-              <w:right w:val="single" w:sz="4" w:space="0" w:color="000000"/>
-            </w:tcBorders>
-          </w:tcPr>
-          <w:p>
-            <w:pPr>
-              <w:spacing w:after="0" w:line="259" w:lineRule="auto"/>
-              <w:ind w:left="2" w:firstLine="0"/>
-              <w:jc w:val="left"/>
-            </w:pPr>
-            <w:r>
-              <w:t>4</w:t>
-            </w:r>
-          </w:p>
-        </w:tc>
-        <w:tc>
-          <w:tcPr>
-            <w:tcW w:w="1657" w:type="dxa"/>
-            <w:tcBorders>
-              <w:top w:val="single" w:sz="4" w:space="0" w:color="000000"/>
-              <w:left w:val="single" w:sz="4" w:space="0" w:color="000000"/>
-              <w:bottom w:val="single" w:sz="4" w:space="0" w:color="000000"/>
-              <w:right w:val="single" w:sz="4" w:space="0" w:color="000000"/>
-            </w:tcBorders>
-          </w:tcPr>
-          <w:p>
-            <w:pPr>
-              <w:spacing w:after="0" w:line="259" w:lineRule="auto"/>
-              <w:ind w:firstLine="0"/>
-              <w:jc w:val="left"/>
-            </w:pPr>
-            <w:r>
-              <w:t>8</w:t>
-            </w:r>
-          </w:p>
-        </w:tc>
-      </w:tr>
-      <w:tr>
-        <w:trPr>
-          <w:trHeight w:val="468"/>
-        </w:trPr>
-        <w:tc>
-          <w:tcPr>
-            <w:tcW w:w="1959" w:type="dxa"/>
-            <w:tcBorders>
-              <w:top w:val="single" w:sz="4" w:space="0" w:color="000000"/>
-              <w:left w:val="single" w:sz="4" w:space="0" w:color="000000"/>
-              <w:bottom w:val="single" w:sz="4" w:space="0" w:color="000000"/>
-              <w:right w:val="single" w:sz="4" w:space="0" w:color="000000"/>
-            </w:tcBorders>
-          </w:tcPr>
-          <w:p>
-            <w:r>
-              <w:t>Libros a entregar</w:t>
-            </w:r>
-          </w:p>
-        </w:tc>
-        <w:tc>
-          <w:tcPr>
-            <w:tcW w:w="1954" w:type="dxa"/>
-            <w:tcBorders>
-              <w:top w:val="single" w:sz="4" w:space="0" w:color="000000"/>
-              <w:left w:val="single" w:sz="4" w:space="0" w:color="000000"/>
-              <w:bottom w:val="single" w:sz="4" w:space="0" w:color="000000"/>
-              <w:right w:val="single" w:sz="4" w:space="0" w:color="000000"/>
-            </w:tcBorders>
-          </w:tcPr>
-          <w:p>
-            <w:pPr>
-              <w:spacing w:after="0" w:line="259" w:lineRule="auto"/>
-              <w:ind w:left="2" w:firstLine="0"/>
-              <w:jc w:val="left"/>
-            </w:pPr>
-            <w:r>
-              <w:t>2</w:t>
-            </w:r>
-          </w:p>
-        </w:tc>
-        <w:tc>
-          <w:tcPr>
-            <w:tcW w:w="1951" w:type="dxa"/>
-            <w:tcBorders>
-              <w:top w:val="single" w:sz="4" w:space="0" w:color="000000"/>
-              <w:left w:val="single" w:sz="4" w:space="0" w:color="000000"/>
-              <w:bottom w:val="single" w:sz="4" w:space="0" w:color="000000"/>
-              <w:right w:val="single" w:sz="4" w:space="0" w:color="000000"/>
-            </w:tcBorders>
-          </w:tcPr>
-          <w:p>
-            <w:pPr>
-              <w:spacing w:after="0" w:line="259" w:lineRule="auto"/>
-              <w:ind w:left="2" w:firstLine="0"/>
-              <w:jc w:val="left"/>
-            </w:pPr>
-            <w:r>
-              <w:t>4</w:t>
-            </w:r>
-          </w:p>
-        </w:tc>
-        <w:tc>
-          <w:tcPr>
-            <w:tcW w:w="1657" w:type="dxa"/>
-            <w:tcBorders>
-              <w:top w:val="single" w:sz="4" w:space="0" w:color="000000"/>
-              <w:left w:val="single" w:sz="4" w:space="0" w:color="000000"/>
-              <w:bottom w:val="single" w:sz="4" w:space="0" w:color="000000"/>
-              <w:right w:val="single" w:sz="4" w:space="0" w:color="000000"/>
-            </w:tcBorders>
-          </w:tcPr>
-          <w:p>
-            <w:pPr>
-              <w:spacing w:after="0" w:line="259" w:lineRule="auto"/>
-              <w:ind w:firstLine="0"/>
-              <w:jc w:val="left"/>
-            </w:pPr>
-            <w:r>
-              <w:t>8</w:t>
-            </w:r>
-          </w:p>
-        </w:tc>
-      </w:tr>
-      <w:tr>
-        <w:trPr>
-          <w:trHeight w:val="468"/>
-        </w:trPr>
-        <w:tc>
-          <w:tcPr>
-            <w:tcW w:w="1959" w:type="dxa"/>
-            <w:tcBorders>
-              <w:top w:val="single" w:sz="4" w:space="0" w:color="000000"/>
-              <w:left w:val="single" w:sz="4" w:space="0" w:color="000000"/>
-              <w:bottom w:val="single" w:sz="4" w:space="0" w:color="000000"/>
-              <w:right w:val="single" w:sz="4" w:space="0" w:color="000000"/>
-            </w:tcBorders>
-          </w:tcPr>
-          <w:p>
-            <w:r>
-              <w:t>Hojear libro</w:t>
-            </w:r>
-          </w:p>
-        </w:tc>
-        <w:tc>
-          <w:tcPr>
-            <w:tcW w:w="1954" w:type="dxa"/>
-            <w:tcBorders>
-              <w:top w:val="single" w:sz="4" w:space="0" w:color="000000"/>
-              <w:left w:val="single" w:sz="4" w:space="0" w:color="000000"/>
-              <w:bottom w:val="single" w:sz="4" w:space="0" w:color="000000"/>
-              <w:right w:val="single" w:sz="4" w:space="0" w:color="000000"/>
-            </w:tcBorders>
-          </w:tcPr>
-          <w:p>
-            <w:pPr>
-              <w:spacing w:after="0" w:line="259" w:lineRule="auto"/>
-              <w:ind w:left="2" w:firstLine="0"/>
-              <w:jc w:val="left"/>
-            </w:pPr>
-            <w:r>
-              <w:t>1</w:t>
-            </w:r>
-          </w:p>
-        </w:tc>
-        <w:tc>
-          <w:tcPr>
-            <w:tcW w:w="1951" w:type="dxa"/>
-            <w:tcBorders>
-              <w:top w:val="single" w:sz="4" w:space="0" w:color="000000"/>
-              <w:left w:val="single" w:sz="4" w:space="0" w:color="000000"/>
-              <w:bottom w:val="single" w:sz="4" w:space="0" w:color="000000"/>
-              <w:right w:val="single" w:sz="4" w:space="0" w:color="000000"/>
-            </w:tcBorders>
-          </w:tcPr>
-          <w:p>
-            <w:pPr>
-              <w:spacing w:after="0" w:line="259" w:lineRule="auto"/>
-              <w:ind w:left="2" w:firstLine="0"/>
-              <w:jc w:val="left"/>
-            </w:pPr>
-            <w:r>
-              <w:t>6</w:t>
-            </w:r>
-          </w:p>
-        </w:tc>
-        <w:tc>
-          <w:tcPr>
-            <w:tcW w:w="1657" w:type="dxa"/>
-            <w:tcBorders>
-              <w:top w:val="single" w:sz="4" w:space="0" w:color="000000"/>
-              <w:left w:val="single" w:sz="4" w:space="0" w:color="000000"/>
-              <w:bottom w:val="single" w:sz="4" w:space="0" w:color="000000"/>
-              <w:right w:val="single" w:sz="4" w:space="0" w:color="000000"/>
-            </w:tcBorders>
-          </w:tcPr>
-          <w:p>
-            <w:pPr>
-              <w:spacing w:after="0" w:line="259" w:lineRule="auto"/>
-              <w:ind w:firstLine="0"/>
-              <w:jc w:val="left"/>
-            </w:pPr>
-            <w:r>
-              <w:t>6</w:t>
-            </w:r>
-          </w:p>
-        </w:tc>
-      </w:tr>
-      <w:tr>
-        <w:trPr>
-          <w:trHeight w:val="468"/>
-        </w:trPr>
-        <w:tc>
-          <w:tcPr>
-            <w:tcW w:w="1959" w:type="dxa"/>
-            <w:tcBorders>
-              <w:top w:val="single" w:sz="4" w:space="0" w:color="000000"/>
-              <w:left w:val="single" w:sz="4" w:space="0" w:color="000000"/>
-              <w:bottom w:val="single" w:sz="4" w:space="0" w:color="000000"/>
-              <w:right w:val="single" w:sz="4" w:space="0" w:color="000000"/>
-            </w:tcBorders>
-          </w:tcPr>
-          <w:p>
-            <w:r>
-              <w:t>Implementar carrito de compra</w:t>
-            </w:r>
-          </w:p>
-        </w:tc>
-        <w:tc>
-          <w:tcPr>
-            <w:tcW w:w="1954" w:type="dxa"/>
-            <w:tcBorders>
-              <w:top w:val="single" w:sz="4" w:space="0" w:color="000000"/>
-              <w:left w:val="single" w:sz="4" w:space="0" w:color="000000"/>
-              <w:bottom w:val="single" w:sz="4" w:space="0" w:color="000000"/>
-              <w:right w:val="single" w:sz="4" w:space="0" w:color="000000"/>
-            </w:tcBorders>
-          </w:tcPr>
-          <w:p>
-            <w:pPr>
-              <w:spacing w:after="0" w:line="259" w:lineRule="auto"/>
-              <w:ind w:left="2" w:firstLine="0"/>
-              <w:jc w:val="left"/>
-            </w:pPr>
-            <w:r>
-              <w:t>2</w:t>
-            </w:r>
-          </w:p>
-        </w:tc>
-        <w:tc>
-          <w:tcPr>
-            <w:tcW w:w="1951" w:type="dxa"/>
-            <w:tcBorders>
-              <w:top w:val="single" w:sz="4" w:space="0" w:color="000000"/>
-              <w:left w:val="single" w:sz="4" w:space="0" w:color="000000"/>
-              <w:bottom w:val="single" w:sz="4" w:space="0" w:color="000000"/>
-              <w:right w:val="single" w:sz="4" w:space="0" w:color="000000"/>
-            </w:tcBorders>
-          </w:tcPr>
-          <w:p>
-            <w:pPr>
-              <w:spacing w:after="0" w:line="259" w:lineRule="auto"/>
-              <w:ind w:left="2" w:firstLine="0"/>
-              <w:jc w:val="left"/>
-            </w:pPr>
-            <w:r>
-              <w:t>8</w:t>
-            </w:r>
-          </w:p>
-        </w:tc>
-        <w:tc>
-          <w:tcPr>
-            <w:tcW w:w="1657" w:type="dxa"/>
-            <w:tcBorders>
-              <w:top w:val="single" w:sz="4" w:space="0" w:color="000000"/>
-              <w:left w:val="single" w:sz="4" w:space="0" w:color="000000"/>
-              <w:bottom w:val="single" w:sz="4" w:space="0" w:color="000000"/>
-              <w:right w:val="single" w:sz="4" w:space="0" w:color="000000"/>
-            </w:tcBorders>
-          </w:tcPr>
-          <w:p>
-            <w:pPr>
-              <w:spacing w:after="0" w:line="259" w:lineRule="auto"/>
-              <w:ind w:firstLine="0"/>
-              <w:jc w:val="left"/>
-            </w:pPr>
-            <w:r>
-              <w:t>16</w:t>
-            </w:r>
-          </w:p>
-        </w:tc>
-      </w:tr>
-      <w:tr>
-        <w:trPr>
-          <w:trHeight w:val="468"/>
-        </w:trPr>
-        <w:tc>
-          <w:tcPr>
-            <w:tcW w:w="1959" w:type="dxa"/>
-            <w:tcBorders>
-              <w:top w:val="single" w:sz="4" w:space="0" w:color="000000"/>
-              <w:left w:val="single" w:sz="4" w:space="0" w:color="000000"/>
-              <w:bottom w:val="single" w:sz="4" w:space="0" w:color="000000"/>
-              <w:right w:val="single" w:sz="4" w:space="0" w:color="000000"/>
-            </w:tcBorders>
-          </w:tcPr>
-          <w:p>
-            <w:r>
-              <w:t>Ver compras realizadas</w:t>
-            </w:r>
-          </w:p>
-        </w:tc>
-        <w:tc>
-          <w:tcPr>
-            <w:tcW w:w="1954" w:type="dxa"/>
-            <w:tcBorders>
-              <w:top w:val="single" w:sz="4" w:space="0" w:color="000000"/>
-              <w:left w:val="single" w:sz="4" w:space="0" w:color="000000"/>
-              <w:bottom w:val="single" w:sz="4" w:space="0" w:color="000000"/>
-              <w:right w:val="single" w:sz="4" w:space="0" w:color="000000"/>
-            </w:tcBorders>
-          </w:tcPr>
-          <w:p>
-            <w:pPr>
-              <w:spacing w:after="0" w:line="259" w:lineRule="auto"/>
-              <w:ind w:left="2" w:firstLine="0"/>
-              <w:jc w:val="left"/>
-            </w:pPr>
-            <w:r>
-              <w:t>1</w:t>
-            </w:r>
-          </w:p>
-        </w:tc>
-        <w:tc>
-          <w:tcPr>
-            <w:tcW w:w="1951" w:type="dxa"/>
-            <w:tcBorders>
-              <w:top w:val="single" w:sz="4" w:space="0" w:color="000000"/>
-              <w:left w:val="single" w:sz="4" w:space="0" w:color="000000"/>
-              <w:bottom w:val="single" w:sz="4" w:space="0" w:color="000000"/>
-              <w:right w:val="single" w:sz="4" w:space="0" w:color="000000"/>
-            </w:tcBorders>
-          </w:tcPr>
-          <w:p>
-            <w:pPr>
-              <w:spacing w:after="0" w:line="259" w:lineRule="auto"/>
-              <w:ind w:left="2" w:firstLine="0"/>
-              <w:jc w:val="left"/>
-            </w:pPr>
-            <w:r>
-              <w:t>4</w:t>
-            </w:r>
-          </w:p>
-        </w:tc>
-        <w:tc>
-          <w:tcPr>
-            <w:tcW w:w="1657" w:type="dxa"/>
-            <w:tcBorders>
-              <w:top w:val="single" w:sz="4" w:space="0" w:color="000000"/>
-              <w:left w:val="single" w:sz="4" w:space="0" w:color="000000"/>
-              <w:bottom w:val="single" w:sz="4" w:space="0" w:color="000000"/>
-              <w:right w:val="single" w:sz="4" w:space="0" w:color="000000"/>
-            </w:tcBorders>
-          </w:tcPr>
-          <w:p>
-            <w:pPr>
-              <w:spacing w:after="0" w:line="259" w:lineRule="auto"/>
-              <w:ind w:firstLine="0"/>
-              <w:jc w:val="left"/>
-            </w:pPr>
-            <w:r>
-              <w:t>4</w:t>
-            </w:r>
-          </w:p>
-        </w:tc>
-      </w:tr>
-      <w:tr>
-        <w:trPr>
-          <w:trHeight w:val="468"/>
-        </w:trPr>
-        <w:tc>
-          <w:tcPr>
-            <w:tcW w:w="1959" w:type="dxa"/>
-            <w:tcBorders>
-              <w:top w:val="single" w:sz="4" w:space="0" w:color="000000"/>
-              <w:left w:val="single" w:sz="4" w:space="0" w:color="000000"/>
-              <w:bottom w:val="single" w:sz="4" w:space="0" w:color="000000"/>
-              <w:right w:val="single" w:sz="4" w:space="0" w:color="000000"/>
-            </w:tcBorders>
-          </w:tcPr>
-          <w:p>
-            <w:r>
-              <w:t>En caso de no encontrar libro, ofrecer aquellos más vendidos</w:t>
-            </w:r>
-          </w:p>
-        </w:tc>
-        <w:tc>
-          <w:tcPr>
-            <w:tcW w:w="1954" w:type="dxa"/>
-            <w:tcBorders>
-              <w:top w:val="single" w:sz="4" w:space="0" w:color="000000"/>
-              <w:left w:val="single" w:sz="4" w:space="0" w:color="000000"/>
-              <w:bottom w:val="single" w:sz="4" w:space="0" w:color="000000"/>
-              <w:right w:val="single" w:sz="4" w:space="0" w:color="000000"/>
-            </w:tcBorders>
-          </w:tcPr>
-          <w:p>
-            <w:pPr>
-              <w:spacing w:after="0" w:line="259" w:lineRule="auto"/>
-              <w:ind w:left="2" w:firstLine="0"/>
-              <w:jc w:val="left"/>
-            </w:pPr>
-            <w:r>
-              <w:t>2</w:t>
-            </w:r>
-          </w:p>
-        </w:tc>
-        <w:tc>
-          <w:tcPr>
-            <w:tcW w:w="1951" w:type="dxa"/>
-            <w:tcBorders>
-              <w:top w:val="single" w:sz="4" w:space="0" w:color="000000"/>
-              <w:left w:val="single" w:sz="4" w:space="0" w:color="000000"/>
-              <w:bottom w:val="single" w:sz="4" w:space="0" w:color="000000"/>
-              <w:right w:val="single" w:sz="4" w:space="0" w:color="000000"/>
-            </w:tcBorders>
-          </w:tcPr>
-          <w:p>
-            <w:pPr>
-              <w:spacing w:after="0" w:line="259" w:lineRule="auto"/>
-              <w:ind w:left="2" w:firstLine="0"/>
-              <w:jc w:val="left"/>
-            </w:pPr>
-            <w:r>
-              <w:t>4</w:t>
-            </w:r>
-          </w:p>
-        </w:tc>
-        <w:tc>
-          <w:tcPr>
-            <w:tcW w:w="1657" w:type="dxa"/>
-            <w:tcBorders>
-              <w:top w:val="single" w:sz="4" w:space="0" w:color="000000"/>
-              <w:left w:val="single" w:sz="4" w:space="0" w:color="000000"/>
-              <w:bottom w:val="single" w:sz="4" w:space="0" w:color="000000"/>
-              <w:right w:val="single" w:sz="4" w:space="0" w:color="000000"/>
-            </w:tcBorders>
-          </w:tcPr>
-          <w:p>
-            <w:pPr>
-              <w:spacing w:after="0" w:line="259" w:lineRule="auto"/>
-              <w:ind w:firstLine="0"/>
-              <w:jc w:val="left"/>
-            </w:pPr>
-            <w:r>
-              <w:t>8</w:t>
-            </w:r>
-          </w:p>
-        </w:tc>
-      </w:tr>
-      <w:tr>
-        <w:trPr>
-          <w:trHeight w:val="468"/>
-        </w:trPr>
-        <w:tc>
-          <w:tcPr>
-            <w:tcW w:w="1959" w:type="dxa"/>
-            <w:tcBorders>
-              <w:top w:val="single" w:sz="4" w:space="0" w:color="000000"/>
-              <w:left w:val="single" w:sz="4" w:space="0" w:color="000000"/>
-              <w:bottom w:val="single" w:sz="4" w:space="0" w:color="000000"/>
-              <w:right w:val="single" w:sz="4" w:space="0" w:color="000000"/>
-            </w:tcBorders>
-          </w:tcPr>
-          <w:p>
-            <w:r>
-              <w:t>Balance de ventas, libros y general</w:t>
-            </w:r>
-          </w:p>
-        </w:tc>
-        <w:tc>
-          <w:tcPr>
-            <w:tcW w:w="1954" w:type="dxa"/>
-            <w:tcBorders>
-              <w:top w:val="single" w:sz="4" w:space="0" w:color="000000"/>
-              <w:left w:val="single" w:sz="4" w:space="0" w:color="000000"/>
-              <w:bottom w:val="single" w:sz="4" w:space="0" w:color="000000"/>
-              <w:right w:val="single" w:sz="4" w:space="0" w:color="000000"/>
-            </w:tcBorders>
-          </w:tcPr>
-          <w:p>
-            <w:pPr>
-              <w:spacing w:after="0" w:line="259" w:lineRule="auto"/>
-              <w:ind w:left="2" w:firstLine="0"/>
-              <w:jc w:val="left"/>
-            </w:pPr>
-            <w:r>
-              <w:t>2</w:t>
-            </w:r>
-          </w:p>
-        </w:tc>
-        <w:tc>
-          <w:tcPr>
-            <w:tcW w:w="1951" w:type="dxa"/>
-            <w:tcBorders>
-              <w:top w:val="single" w:sz="4" w:space="0" w:color="000000"/>
-              <w:left w:val="single" w:sz="4" w:space="0" w:color="000000"/>
-              <w:bottom w:val="single" w:sz="4" w:space="0" w:color="000000"/>
-              <w:right w:val="single" w:sz="4" w:space="0" w:color="000000"/>
-            </w:tcBorders>
-          </w:tcPr>
-          <w:p>
-            <w:pPr>
-              <w:spacing w:after="0" w:line="259" w:lineRule="auto"/>
-              <w:ind w:left="2" w:firstLine="0"/>
-              <w:jc w:val="left"/>
-            </w:pPr>
-            <w:r>
-              <w:t>8</w:t>
-            </w:r>
-          </w:p>
-        </w:tc>
-        <w:tc>
-          <w:tcPr>
-            <w:tcW w:w="1657" w:type="dxa"/>
-            <w:tcBorders>
-              <w:top w:val="single" w:sz="4" w:space="0" w:color="000000"/>
-              <w:left w:val="single" w:sz="4" w:space="0" w:color="000000"/>
-              <w:bottom w:val="single" w:sz="4" w:space="0" w:color="000000"/>
-              <w:right w:val="single" w:sz="4" w:space="0" w:color="000000"/>
-            </w:tcBorders>
-          </w:tcPr>
-          <w:p>
-            <w:pPr>
-              <w:spacing w:after="0" w:line="259" w:lineRule="auto"/>
-              <w:ind w:firstLine="0"/>
-              <w:jc w:val="left"/>
-            </w:pPr>
-            <w:r>
-              <w:t>16</w:t>
-            </w:r>
-          </w:p>
-        </w:tc>
-      </w:tr>
-      <w:tr>
-        <w:trPr>
-          <w:trHeight w:val="468"/>
-        </w:trPr>
-        <w:tc>
-          <w:tcPr>
-            <w:tcW w:w="1959" w:type="dxa"/>
-            <w:tcBorders>
-              <w:top w:val="single" w:sz="4" w:space="0" w:color="000000"/>
-              <w:left w:val="single" w:sz="4" w:space="0" w:color="000000"/>
-              <w:bottom w:val="single" w:sz="4" w:space="0" w:color="000000"/>
-              <w:right w:val="single" w:sz="4" w:space="0" w:color="000000"/>
-            </w:tcBorders>
-          </w:tcPr>
-          <w:p>
-            <w:r>
-              <w:t>Vista de temario de libros</w:t>
-            </w:r>
-          </w:p>
-        </w:tc>
-        <w:tc>
-          <w:tcPr>
-            <w:tcW w:w="1954" w:type="dxa"/>
-            <w:tcBorders>
-              <w:top w:val="single" w:sz="4" w:space="0" w:color="000000"/>
-              <w:left w:val="single" w:sz="4" w:space="0" w:color="000000"/>
-              <w:bottom w:val="single" w:sz="4" w:space="0" w:color="000000"/>
-              <w:right w:val="single" w:sz="4" w:space="0" w:color="000000"/>
-            </w:tcBorders>
-          </w:tcPr>
-          <w:p>
-            <w:pPr>
-              <w:spacing w:after="0" w:line="259" w:lineRule="auto"/>
-              <w:ind w:left="2" w:firstLine="0"/>
-              <w:jc w:val="left"/>
-            </w:pPr>
-            <w:r>
-              <w:t>1</w:t>
-            </w:r>
-          </w:p>
-        </w:tc>
-        <w:tc>
-          <w:tcPr>
-            <w:tcW w:w="1951" w:type="dxa"/>
-            <w:tcBorders>
-              <w:top w:val="single" w:sz="4" w:space="0" w:color="000000"/>
-              <w:left w:val="single" w:sz="4" w:space="0" w:color="000000"/>
-              <w:bottom w:val="single" w:sz="4" w:space="0" w:color="000000"/>
-              <w:right w:val="single" w:sz="4" w:space="0" w:color="000000"/>
-            </w:tcBorders>
-          </w:tcPr>
-          <w:p>
-            <w:pPr>
-              <w:spacing w:after="0" w:line="259" w:lineRule="auto"/>
-              <w:ind w:left="2" w:firstLine="0"/>
-              <w:jc w:val="left"/>
-            </w:pPr>
-            <w:r>
-              <w:t>8</w:t>
-            </w:r>
-          </w:p>
-        </w:tc>
-        <w:tc>
-          <w:tcPr>
-            <w:tcW w:w="1657" w:type="dxa"/>
-            <w:tcBorders>
-              <w:top w:val="single" w:sz="4" w:space="0" w:color="000000"/>
-              <w:left w:val="single" w:sz="4" w:space="0" w:color="000000"/>
-              <w:bottom w:val="single" w:sz="4" w:space="0" w:color="000000"/>
-              <w:right w:val="single" w:sz="4" w:space="0" w:color="000000"/>
-            </w:tcBorders>
-          </w:tcPr>
-          <w:p>
-            <w:pPr>
-              <w:spacing w:after="0" w:line="259" w:lineRule="auto"/>
-              <w:ind w:firstLine="0"/>
-              <w:jc w:val="left"/>
-            </w:pPr>
-            <w:r>
-              <w:t>8</w:t>
-            </w:r>
-          </w:p>
-        </w:tc>
-      </w:tr>
-      <w:tr>
-        <w:trPr>
-          <w:trHeight w:val="468"/>
-        </w:trPr>
-        <w:tc>
-          <w:tcPr>
-            <w:tcW w:w="1959" w:type="dxa"/>
-            <w:tcBorders>
-              <w:top w:val="single" w:sz="4" w:space="0" w:color="000000"/>
-              <w:left w:val="single" w:sz="4" w:space="0" w:color="000000"/>
-              <w:bottom w:val="single" w:sz="4" w:space="0" w:color="000000"/>
-              <w:right w:val="single" w:sz="4" w:space="0" w:color="000000"/>
-            </w:tcBorders>
-          </w:tcPr>
-          <w:p>
-            <w:r>
-              <w:lastRenderedPageBreak/>
-              <w:t>Asignación de libros con sus respectivos autores</w:t>
-            </w:r>
-          </w:p>
-        </w:tc>
-        <w:tc>
-          <w:tcPr>
-            <w:tcW w:w="1954" w:type="dxa"/>
-            <w:tcBorders>
-              <w:top w:val="single" w:sz="4" w:space="0" w:color="000000"/>
-              <w:left w:val="single" w:sz="4" w:space="0" w:color="000000"/>
-              <w:bottom w:val="single" w:sz="4" w:space="0" w:color="000000"/>
-              <w:right w:val="single" w:sz="4" w:space="0" w:color="000000"/>
-            </w:tcBorders>
-          </w:tcPr>
-          <w:p>
-            <w:pPr>
-              <w:spacing w:after="0" w:line="259" w:lineRule="auto"/>
-              <w:ind w:left="2" w:firstLine="0"/>
-              <w:jc w:val="left"/>
-            </w:pPr>
-            <w:r>
-              <w:t>1</w:t>
-            </w:r>
-          </w:p>
-        </w:tc>
-        <w:tc>
-          <w:tcPr>
-            <w:tcW w:w="1951" w:type="dxa"/>
-            <w:tcBorders>
-              <w:top w:val="single" w:sz="4" w:space="0" w:color="000000"/>
-              <w:left w:val="single" w:sz="4" w:space="0" w:color="000000"/>
-              <w:bottom w:val="single" w:sz="4" w:space="0" w:color="000000"/>
-              <w:right w:val="single" w:sz="4" w:space="0" w:color="000000"/>
-            </w:tcBorders>
-          </w:tcPr>
-          <w:p>
-            <w:pPr>
-              <w:spacing w:after="0" w:line="259" w:lineRule="auto"/>
-              <w:ind w:left="2" w:firstLine="0"/>
-              <w:jc w:val="left"/>
-            </w:pPr>
-            <w:r>
-              <w:t>8</w:t>
-            </w:r>
-          </w:p>
-        </w:tc>
-        <w:tc>
-          <w:tcPr>
-            <w:tcW w:w="1657" w:type="dxa"/>
-            <w:tcBorders>
-              <w:top w:val="single" w:sz="4" w:space="0" w:color="000000"/>
-              <w:left w:val="single" w:sz="4" w:space="0" w:color="000000"/>
-              <w:bottom w:val="single" w:sz="4" w:space="0" w:color="000000"/>
-              <w:right w:val="single" w:sz="4" w:space="0" w:color="000000"/>
-            </w:tcBorders>
-          </w:tcPr>
-          <w:p>
-            <w:pPr>
-              <w:spacing w:after="0" w:line="259" w:lineRule="auto"/>
-              <w:ind w:firstLine="0"/>
-              <w:jc w:val="left"/>
-            </w:pPr>
-            <w:r>
-              <w:t>8</w:t>
-            </w:r>
-          </w:p>
-        </w:tc>
-      </w:tr>
     </w:tbl>
     <w:p>
       <w:pPr>
@@ -4860,6 +4017,7 @@
               <w:jc w:val="left"/>
             </w:pPr>
             <w:r>
+              <w:lastRenderedPageBreak/>
               <w:t xml:space="preserve">Búsqueda y hojeo </w:t>
             </w:r>
           </w:p>
@@ -5289,868 +4447,6 @@
           </w:p>
         </w:tc>
       </w:tr>
-      <w:tr>
-        <w:trPr>
-          <w:trHeight w:val="468"/>
-        </w:trPr>
-        <w:tc>
-          <w:tcPr>
-            <w:tcW w:w="1722" w:type="dxa"/>
-            <w:tcBorders>
-              <w:top w:val="single" w:sz="4" w:space="0" w:color="000000"/>
-              <w:left w:val="single" w:sz="4" w:space="0" w:color="000000"/>
-              <w:bottom w:val="single" w:sz="4" w:space="0" w:color="000000"/>
-              <w:right w:val="single" w:sz="4" w:space="0" w:color="000000"/>
-            </w:tcBorders>
-          </w:tcPr>
-          <w:p>
-            <w:r>
-              <w:t>Recuperación de clave</w:t>
-            </w:r>
-          </w:p>
-        </w:tc>
-        <w:tc>
-          <w:tcPr>
-            <w:tcW w:w="1560" w:type="dxa"/>
-            <w:tcBorders>
-              <w:top w:val="single" w:sz="4" w:space="0" w:color="000000"/>
-              <w:left w:val="single" w:sz="4" w:space="0" w:color="000000"/>
-              <w:bottom w:val="single" w:sz="4" w:space="0" w:color="000000"/>
-              <w:right w:val="single" w:sz="4" w:space="0" w:color="000000"/>
-            </w:tcBorders>
-          </w:tcPr>
-          <w:p>
-            <w:pPr>
-              <w:spacing w:after="0" w:line="259" w:lineRule="auto"/>
-              <w:ind w:left="2" w:firstLine="0"/>
-              <w:jc w:val="left"/>
-            </w:pPr>
-            <w:r>
-              <w:t>6</w:t>
-            </w:r>
-          </w:p>
-        </w:tc>
-        <w:tc>
-          <w:tcPr>
-            <w:tcW w:w="1553" w:type="dxa"/>
-            <w:tcBorders>
-              <w:top w:val="single" w:sz="4" w:space="0" w:color="000000"/>
-              <w:left w:val="single" w:sz="4" w:space="0" w:color="000000"/>
-              <w:bottom w:val="single" w:sz="4" w:space="0" w:color="000000"/>
-              <w:right w:val="single" w:sz="4" w:space="0" w:color="000000"/>
-            </w:tcBorders>
-          </w:tcPr>
-          <w:p>
-            <w:pPr>
-              <w:spacing w:after="0" w:line="259" w:lineRule="auto"/>
-              <w:ind w:left="2" w:firstLine="0"/>
-              <w:jc w:val="left"/>
-            </w:pPr>
-            <w:r>
-              <w:t>100</w:t>
-            </w:r>
-          </w:p>
-        </w:tc>
-        <w:tc>
-          <w:tcPr>
-            <w:tcW w:w="1371" w:type="dxa"/>
-            <w:tcBorders>
-              <w:top w:val="single" w:sz="4" w:space="0" w:color="000000"/>
-              <w:left w:val="single" w:sz="4" w:space="0" w:color="000000"/>
-              <w:bottom w:val="single" w:sz="4" w:space="0" w:color="000000"/>
-              <w:right w:val="single" w:sz="4" w:space="0" w:color="000000"/>
-            </w:tcBorders>
-          </w:tcPr>
-          <w:p>
-            <w:pPr>
-              <w:spacing w:after="0" w:line="259" w:lineRule="auto"/>
-              <w:ind w:firstLine="0"/>
-              <w:jc w:val="left"/>
-            </w:pPr>
-            <w:r>
-              <w:t>6</w:t>
-            </w:r>
-            <w:r>
-              <w:t>00</w:t>
-            </w:r>
-          </w:p>
-        </w:tc>
-      </w:tr>
-      <w:tr>
-        <w:trPr>
-          <w:trHeight w:val="468"/>
-        </w:trPr>
-        <w:tc>
-          <w:tcPr>
-            <w:tcW w:w="1722" w:type="dxa"/>
-            <w:tcBorders>
-              <w:top w:val="single" w:sz="4" w:space="0" w:color="000000"/>
-              <w:left w:val="single" w:sz="4" w:space="0" w:color="000000"/>
-              <w:bottom w:val="single" w:sz="4" w:space="0" w:color="000000"/>
-              <w:right w:val="single" w:sz="4" w:space="0" w:color="000000"/>
-            </w:tcBorders>
-          </w:tcPr>
-          <w:p>
-            <w:r>
-              <w:t>Control de Stock</w:t>
-            </w:r>
-          </w:p>
-        </w:tc>
-        <w:tc>
-          <w:tcPr>
-            <w:tcW w:w="1560" w:type="dxa"/>
-            <w:tcBorders>
-              <w:top w:val="single" w:sz="4" w:space="0" w:color="000000"/>
-              <w:left w:val="single" w:sz="4" w:space="0" w:color="000000"/>
-              <w:bottom w:val="single" w:sz="4" w:space="0" w:color="000000"/>
-              <w:right w:val="single" w:sz="4" w:space="0" w:color="000000"/>
-            </w:tcBorders>
-          </w:tcPr>
-          <w:p>
-            <w:pPr>
-              <w:spacing w:after="0" w:line="259" w:lineRule="auto"/>
-              <w:ind w:left="2" w:firstLine="0"/>
-              <w:jc w:val="left"/>
-            </w:pPr>
-            <w:r>
-              <w:t>8</w:t>
-            </w:r>
-          </w:p>
-        </w:tc>
-        <w:tc>
-          <w:tcPr>
-            <w:tcW w:w="1553" w:type="dxa"/>
-            <w:tcBorders>
-              <w:top w:val="single" w:sz="4" w:space="0" w:color="000000"/>
-              <w:left w:val="single" w:sz="4" w:space="0" w:color="000000"/>
-              <w:bottom w:val="single" w:sz="4" w:space="0" w:color="000000"/>
-              <w:right w:val="single" w:sz="4" w:space="0" w:color="000000"/>
-            </w:tcBorders>
-          </w:tcPr>
-          <w:p>
-            <w:pPr>
-              <w:spacing w:after="0" w:line="259" w:lineRule="auto"/>
-              <w:ind w:left="2" w:firstLine="0"/>
-              <w:jc w:val="left"/>
-            </w:pPr>
-            <w:r>
-              <w:t>100</w:t>
-            </w:r>
-          </w:p>
-        </w:tc>
-        <w:tc>
-          <w:tcPr>
-            <w:tcW w:w="1371" w:type="dxa"/>
-            <w:tcBorders>
-              <w:top w:val="single" w:sz="4" w:space="0" w:color="000000"/>
-              <w:left w:val="single" w:sz="4" w:space="0" w:color="000000"/>
-              <w:bottom w:val="single" w:sz="4" w:space="0" w:color="000000"/>
-              <w:right w:val="single" w:sz="4" w:space="0" w:color="000000"/>
-            </w:tcBorders>
-          </w:tcPr>
-          <w:p>
-            <w:pPr>
-              <w:spacing w:after="0" w:line="259" w:lineRule="auto"/>
-              <w:ind w:firstLine="0"/>
-              <w:jc w:val="left"/>
-            </w:pPr>
-            <w:r>
-              <w:t>8</w:t>
-            </w:r>
-            <w:r>
-              <w:t>00</w:t>
-            </w:r>
-          </w:p>
-        </w:tc>
-      </w:tr>
-      <w:tr>
-        <w:trPr>
-          <w:trHeight w:val="468"/>
-        </w:trPr>
-        <w:tc>
-          <w:tcPr>
-            <w:tcW w:w="1722" w:type="dxa"/>
-            <w:tcBorders>
-              <w:top w:val="single" w:sz="4" w:space="0" w:color="000000"/>
-              <w:left w:val="single" w:sz="4" w:space="0" w:color="000000"/>
-              <w:bottom w:val="single" w:sz="4" w:space="0" w:color="000000"/>
-              <w:right w:val="single" w:sz="4" w:space="0" w:color="000000"/>
-            </w:tcBorders>
-          </w:tcPr>
-          <w:p>
-            <w:r>
-              <w:t>Libros a entregar</w:t>
-            </w:r>
-          </w:p>
-        </w:tc>
-        <w:tc>
-          <w:tcPr>
-            <w:tcW w:w="1560" w:type="dxa"/>
-            <w:tcBorders>
-              <w:top w:val="single" w:sz="4" w:space="0" w:color="000000"/>
-              <w:left w:val="single" w:sz="4" w:space="0" w:color="000000"/>
-              <w:bottom w:val="single" w:sz="4" w:space="0" w:color="000000"/>
-              <w:right w:val="single" w:sz="4" w:space="0" w:color="000000"/>
-            </w:tcBorders>
-          </w:tcPr>
-          <w:p>
-            <w:pPr>
-              <w:spacing w:after="0" w:line="259" w:lineRule="auto"/>
-              <w:ind w:left="2" w:firstLine="0"/>
-              <w:jc w:val="left"/>
-            </w:pPr>
-            <w:r>
-              <w:t>8</w:t>
-            </w:r>
-          </w:p>
-        </w:tc>
-        <w:tc>
-          <w:tcPr>
-            <w:tcW w:w="1553" w:type="dxa"/>
-            <w:tcBorders>
-              <w:top w:val="single" w:sz="4" w:space="0" w:color="000000"/>
-              <w:left w:val="single" w:sz="4" w:space="0" w:color="000000"/>
-              <w:bottom w:val="single" w:sz="4" w:space="0" w:color="000000"/>
-              <w:right w:val="single" w:sz="4" w:space="0" w:color="000000"/>
-            </w:tcBorders>
-          </w:tcPr>
-          <w:p>
-            <w:pPr>
-              <w:spacing w:after="0" w:line="259" w:lineRule="auto"/>
-              <w:jc w:val="left"/>
-            </w:pPr>
-            <w:r>
-              <w:t>100</w:t>
-            </w:r>
-          </w:p>
-        </w:tc>
-        <w:tc>
-          <w:tcPr>
-            <w:tcW w:w="1371" w:type="dxa"/>
-            <w:tcBorders>
-              <w:top w:val="single" w:sz="4" w:space="0" w:color="000000"/>
-              <w:left w:val="single" w:sz="4" w:space="0" w:color="000000"/>
-              <w:bottom w:val="single" w:sz="4" w:space="0" w:color="000000"/>
-              <w:right w:val="single" w:sz="4" w:space="0" w:color="000000"/>
-            </w:tcBorders>
-          </w:tcPr>
-          <w:p>
-            <w:pPr>
-              <w:spacing w:after="0" w:line="259" w:lineRule="auto"/>
-              <w:ind w:firstLine="0"/>
-              <w:jc w:val="left"/>
-            </w:pPr>
-            <w:r>
-              <w:t>8</w:t>
-            </w:r>
-            <w:r>
-              <w:t>00</w:t>
-            </w:r>
-          </w:p>
-        </w:tc>
-      </w:tr>
-      <w:tr>
-        <w:trPr>
-          <w:trHeight w:val="468"/>
-        </w:trPr>
-        <w:tc>
-          <w:tcPr>
-            <w:tcW w:w="1722" w:type="dxa"/>
-            <w:tcBorders>
-              <w:top w:val="single" w:sz="4" w:space="0" w:color="000000"/>
-              <w:left w:val="single" w:sz="4" w:space="0" w:color="000000"/>
-              <w:bottom w:val="single" w:sz="4" w:space="0" w:color="000000"/>
-              <w:right w:val="single" w:sz="4" w:space="0" w:color="000000"/>
-            </w:tcBorders>
-          </w:tcPr>
-          <w:p>
-            <w:r>
-              <w:t>Hojear libro</w:t>
-            </w:r>
-          </w:p>
-        </w:tc>
-        <w:tc>
-          <w:tcPr>
-            <w:tcW w:w="1560" w:type="dxa"/>
-            <w:tcBorders>
-              <w:top w:val="single" w:sz="4" w:space="0" w:color="000000"/>
-              <w:left w:val="single" w:sz="4" w:space="0" w:color="000000"/>
-              <w:bottom w:val="single" w:sz="4" w:space="0" w:color="000000"/>
-              <w:right w:val="single" w:sz="4" w:space="0" w:color="000000"/>
-            </w:tcBorders>
-          </w:tcPr>
-          <w:p>
-            <w:pPr>
-              <w:spacing w:after="0" w:line="259" w:lineRule="auto"/>
-              <w:ind w:left="2" w:firstLine="0"/>
-              <w:jc w:val="left"/>
-            </w:pPr>
-            <w:r>
-              <w:t>6</w:t>
-            </w:r>
-          </w:p>
-        </w:tc>
-        <w:tc>
-          <w:tcPr>
-            <w:tcW w:w="1553" w:type="dxa"/>
-            <w:tcBorders>
-              <w:top w:val="single" w:sz="4" w:space="0" w:color="000000"/>
-              <w:left w:val="single" w:sz="4" w:space="0" w:color="000000"/>
-              <w:bottom w:val="single" w:sz="4" w:space="0" w:color="000000"/>
-              <w:right w:val="single" w:sz="4" w:space="0" w:color="000000"/>
-            </w:tcBorders>
-          </w:tcPr>
-          <w:p>
-            <w:pPr>
-              <w:spacing w:after="0" w:line="259" w:lineRule="auto"/>
-              <w:ind w:left="2" w:firstLine="0"/>
-              <w:jc w:val="left"/>
-            </w:pPr>
-            <w:r>
-              <w:t>80</w:t>
-            </w:r>
-          </w:p>
-        </w:tc>
-        <w:tc>
-          <w:tcPr>
-            <w:tcW w:w="1371" w:type="dxa"/>
-            <w:tcBorders>
-              <w:top w:val="single" w:sz="4" w:space="0" w:color="000000"/>
-              <w:left w:val="single" w:sz="4" w:space="0" w:color="000000"/>
-              <w:bottom w:val="single" w:sz="4" w:space="0" w:color="000000"/>
-              <w:right w:val="single" w:sz="4" w:space="0" w:color="000000"/>
-            </w:tcBorders>
-          </w:tcPr>
-          <w:p>
-            <w:pPr>
-              <w:spacing w:after="0" w:line="259" w:lineRule="auto"/>
-              <w:ind w:firstLine="0"/>
-              <w:jc w:val="left"/>
-            </w:pPr>
-            <w:r>
-              <w:t>480</w:t>
-            </w:r>
-          </w:p>
-        </w:tc>
-      </w:tr>
-      <w:tr>
-        <w:trPr>
-          <w:trHeight w:val="468"/>
-        </w:trPr>
-        <w:tc>
-          <w:tcPr>
-            <w:tcW w:w="1722" w:type="dxa"/>
-            <w:tcBorders>
-              <w:top w:val="single" w:sz="4" w:space="0" w:color="000000"/>
-              <w:left w:val="single" w:sz="4" w:space="0" w:color="000000"/>
-              <w:bottom w:val="single" w:sz="4" w:space="0" w:color="000000"/>
-              <w:right w:val="single" w:sz="4" w:space="0" w:color="000000"/>
-            </w:tcBorders>
-          </w:tcPr>
-          <w:p>
-            <w:r>
-              <w:t>Implementar carrito de compra</w:t>
-            </w:r>
-          </w:p>
-        </w:tc>
-        <w:tc>
-          <w:tcPr>
-            <w:tcW w:w="1560" w:type="dxa"/>
-            <w:tcBorders>
-              <w:top w:val="single" w:sz="4" w:space="0" w:color="000000"/>
-              <w:left w:val="single" w:sz="4" w:space="0" w:color="000000"/>
-              <w:bottom w:val="single" w:sz="4" w:space="0" w:color="000000"/>
-              <w:right w:val="single" w:sz="4" w:space="0" w:color="000000"/>
-            </w:tcBorders>
-          </w:tcPr>
-          <w:p>
-            <w:pPr>
-              <w:spacing w:after="0" w:line="259" w:lineRule="auto"/>
-              <w:ind w:left="2" w:firstLine="0"/>
-              <w:jc w:val="left"/>
-            </w:pPr>
-            <w:r>
-              <w:t>16</w:t>
-            </w:r>
-          </w:p>
-        </w:tc>
-        <w:tc>
-          <w:tcPr>
-            <w:tcW w:w="1553" w:type="dxa"/>
-            <w:tcBorders>
-              <w:top w:val="single" w:sz="4" w:space="0" w:color="000000"/>
-              <w:left w:val="single" w:sz="4" w:space="0" w:color="000000"/>
-              <w:bottom w:val="single" w:sz="4" w:space="0" w:color="000000"/>
-              <w:right w:val="single" w:sz="4" w:space="0" w:color="000000"/>
-            </w:tcBorders>
-          </w:tcPr>
-          <w:p>
-            <w:pPr>
-              <w:spacing w:after="0" w:line="259" w:lineRule="auto"/>
-              <w:ind w:left="2" w:firstLine="0"/>
-              <w:jc w:val="left"/>
-            </w:pPr>
-            <w:r>
-              <w:t>90</w:t>
-            </w:r>
-          </w:p>
-        </w:tc>
-        <w:tc>
-          <w:tcPr>
-            <w:tcW w:w="1371" w:type="dxa"/>
-            <w:tcBorders>
-              <w:top w:val="single" w:sz="4" w:space="0" w:color="000000"/>
-              <w:left w:val="single" w:sz="4" w:space="0" w:color="000000"/>
-              <w:bottom w:val="single" w:sz="4" w:space="0" w:color="000000"/>
-              <w:right w:val="single" w:sz="4" w:space="0" w:color="000000"/>
-            </w:tcBorders>
-          </w:tcPr>
-          <w:p>
-            <w:pPr>
-              <w:spacing w:after="0" w:line="259" w:lineRule="auto"/>
-              <w:ind w:firstLine="0"/>
-              <w:jc w:val="left"/>
-            </w:pPr>
-            <w:r>
-              <w:t>1440</w:t>
-            </w:r>
-          </w:p>
-        </w:tc>
-      </w:tr>
-      <w:tr>
-        <w:trPr>
-          <w:trHeight w:val="468"/>
-        </w:trPr>
-        <w:tc>
-          <w:tcPr>
-            <w:tcW w:w="1722" w:type="dxa"/>
-            <w:tcBorders>
-              <w:top w:val="single" w:sz="4" w:space="0" w:color="000000"/>
-              <w:left w:val="single" w:sz="4" w:space="0" w:color="000000"/>
-              <w:bottom w:val="single" w:sz="4" w:space="0" w:color="000000"/>
-              <w:right w:val="single" w:sz="4" w:space="0" w:color="000000"/>
-            </w:tcBorders>
-          </w:tcPr>
-          <w:p>
-            <w:r>
-              <w:t xml:space="preserve">Ver compras </w:t>
-            </w:r>
-            <w:r>
-              <w:lastRenderedPageBreak/>
-              <w:t>realizadas</w:t>
-            </w:r>
-          </w:p>
-        </w:tc>
-        <w:tc>
-          <w:tcPr>
-            <w:tcW w:w="1560" w:type="dxa"/>
-            <w:tcBorders>
-              <w:top w:val="single" w:sz="4" w:space="0" w:color="000000"/>
-              <w:left w:val="single" w:sz="4" w:space="0" w:color="000000"/>
-              <w:bottom w:val="single" w:sz="4" w:space="0" w:color="000000"/>
-              <w:right w:val="single" w:sz="4" w:space="0" w:color="000000"/>
-            </w:tcBorders>
-          </w:tcPr>
-          <w:p>
-            <w:pPr>
-              <w:spacing w:after="0" w:line="259" w:lineRule="auto"/>
-              <w:ind w:left="2" w:firstLine="0"/>
-              <w:jc w:val="left"/>
-            </w:pPr>
-            <w:r>
-              <w:lastRenderedPageBreak/>
-              <w:t>4</w:t>
-            </w:r>
-          </w:p>
-        </w:tc>
-        <w:tc>
-          <w:tcPr>
-            <w:tcW w:w="1553" w:type="dxa"/>
-            <w:tcBorders>
-              <w:top w:val="single" w:sz="4" w:space="0" w:color="000000"/>
-              <w:left w:val="single" w:sz="4" w:space="0" w:color="000000"/>
-              <w:bottom w:val="single" w:sz="4" w:space="0" w:color="000000"/>
-              <w:right w:val="single" w:sz="4" w:space="0" w:color="000000"/>
-            </w:tcBorders>
-          </w:tcPr>
-          <w:p>
-            <w:pPr>
-              <w:spacing w:after="0" w:line="259" w:lineRule="auto"/>
-              <w:ind w:left="2" w:firstLine="0"/>
-              <w:jc w:val="left"/>
-            </w:pPr>
-            <w:r>
-              <w:t>95</w:t>
-            </w:r>
-          </w:p>
-        </w:tc>
-        <w:tc>
-          <w:tcPr>
-            <w:tcW w:w="1371" w:type="dxa"/>
-            <w:tcBorders>
-              <w:top w:val="single" w:sz="4" w:space="0" w:color="000000"/>
-              <w:left w:val="single" w:sz="4" w:space="0" w:color="000000"/>
-              <w:bottom w:val="single" w:sz="4" w:space="0" w:color="000000"/>
-              <w:right w:val="single" w:sz="4" w:space="0" w:color="000000"/>
-            </w:tcBorders>
-          </w:tcPr>
-          <w:p>
-            <w:pPr>
-              <w:spacing w:after="0" w:line="259" w:lineRule="auto"/>
-              <w:ind w:firstLine="0"/>
-              <w:jc w:val="left"/>
-            </w:pPr>
-            <w:r>
-              <w:t>380</w:t>
-            </w:r>
-          </w:p>
-        </w:tc>
-      </w:tr>
-      <w:tr>
-        <w:trPr>
-          <w:trHeight w:val="468"/>
-        </w:trPr>
-        <w:tc>
-          <w:tcPr>
-            <w:tcW w:w="1722" w:type="dxa"/>
-            <w:tcBorders>
-              <w:top w:val="single" w:sz="4" w:space="0" w:color="000000"/>
-              <w:left w:val="single" w:sz="4" w:space="0" w:color="000000"/>
-              <w:bottom w:val="single" w:sz="4" w:space="0" w:color="000000"/>
-              <w:right w:val="single" w:sz="4" w:space="0" w:color="000000"/>
-            </w:tcBorders>
-          </w:tcPr>
-          <w:p>
-            <w:r>
-              <w:lastRenderedPageBreak/>
-              <w:t>En caso de no encontrar libro, ofrecer aquellos más vendidos</w:t>
-            </w:r>
-          </w:p>
-        </w:tc>
-        <w:tc>
-          <w:tcPr>
-            <w:tcW w:w="1560" w:type="dxa"/>
-            <w:tcBorders>
-              <w:top w:val="single" w:sz="4" w:space="0" w:color="000000"/>
-              <w:left w:val="single" w:sz="4" w:space="0" w:color="000000"/>
-              <w:bottom w:val="single" w:sz="4" w:space="0" w:color="000000"/>
-              <w:right w:val="single" w:sz="4" w:space="0" w:color="000000"/>
-            </w:tcBorders>
-          </w:tcPr>
-          <w:p>
-            <w:pPr>
-              <w:spacing w:after="0" w:line="259" w:lineRule="auto"/>
-              <w:ind w:left="2" w:firstLine="0"/>
-              <w:jc w:val="left"/>
-            </w:pPr>
-            <w:r>
-              <w:t>8</w:t>
-            </w:r>
-          </w:p>
-        </w:tc>
-        <w:tc>
-          <w:tcPr>
-            <w:tcW w:w="1553" w:type="dxa"/>
-            <w:tcBorders>
-              <w:top w:val="single" w:sz="4" w:space="0" w:color="000000"/>
-              <w:left w:val="single" w:sz="4" w:space="0" w:color="000000"/>
-              <w:bottom w:val="single" w:sz="4" w:space="0" w:color="000000"/>
-              <w:right w:val="single" w:sz="4" w:space="0" w:color="000000"/>
-            </w:tcBorders>
-          </w:tcPr>
-          <w:p>
-            <w:pPr>
-              <w:spacing w:after="0" w:line="259" w:lineRule="auto"/>
-              <w:ind w:left="2" w:firstLine="0"/>
-              <w:jc w:val="left"/>
-            </w:pPr>
-            <w:r>
-              <w:t>100</w:t>
-            </w:r>
-          </w:p>
-        </w:tc>
-        <w:tc>
-          <w:tcPr>
-            <w:tcW w:w="1371" w:type="dxa"/>
-            <w:tcBorders>
-              <w:top w:val="single" w:sz="4" w:space="0" w:color="000000"/>
-              <w:left w:val="single" w:sz="4" w:space="0" w:color="000000"/>
-              <w:bottom w:val="single" w:sz="4" w:space="0" w:color="000000"/>
-              <w:right w:val="single" w:sz="4" w:space="0" w:color="000000"/>
-            </w:tcBorders>
-          </w:tcPr>
-          <w:p>
-            <w:pPr>
-              <w:spacing w:after="0" w:line="259" w:lineRule="auto"/>
-              <w:ind w:firstLine="0"/>
-              <w:jc w:val="left"/>
-            </w:pPr>
-            <w:r>
-              <w:t>8</w:t>
-            </w:r>
-            <w:r>
-              <w:t>00</w:t>
-            </w:r>
-          </w:p>
-        </w:tc>
-      </w:tr>
-      <w:tr>
-        <w:trPr>
-          <w:trHeight w:val="468"/>
-        </w:trPr>
-        <w:tc>
-          <w:tcPr>
-            <w:tcW w:w="1722" w:type="dxa"/>
-            <w:tcBorders>
-              <w:top w:val="single" w:sz="4" w:space="0" w:color="000000"/>
-              <w:left w:val="single" w:sz="4" w:space="0" w:color="000000"/>
-              <w:bottom w:val="single" w:sz="4" w:space="0" w:color="000000"/>
-              <w:right w:val="single" w:sz="4" w:space="0" w:color="000000"/>
-            </w:tcBorders>
-          </w:tcPr>
-          <w:p>
-            <w:r>
-              <w:t>Balance de ventas, libros y general</w:t>
-            </w:r>
-          </w:p>
-        </w:tc>
-        <w:tc>
-          <w:tcPr>
-            <w:tcW w:w="1560" w:type="dxa"/>
-            <w:tcBorders>
-              <w:top w:val="single" w:sz="4" w:space="0" w:color="000000"/>
-              <w:left w:val="single" w:sz="4" w:space="0" w:color="000000"/>
-              <w:bottom w:val="single" w:sz="4" w:space="0" w:color="000000"/>
-              <w:right w:val="single" w:sz="4" w:space="0" w:color="000000"/>
-            </w:tcBorders>
-          </w:tcPr>
-          <w:p>
-            <w:pPr>
-              <w:spacing w:after="0" w:line="259" w:lineRule="auto"/>
-              <w:ind w:left="2" w:firstLine="0"/>
-              <w:jc w:val="left"/>
-            </w:pPr>
-            <w:r>
-              <w:t>16</w:t>
-            </w:r>
-          </w:p>
-        </w:tc>
-        <w:tc>
-          <w:tcPr>
-            <w:tcW w:w="1553" w:type="dxa"/>
-            <w:tcBorders>
-              <w:top w:val="single" w:sz="4" w:space="0" w:color="000000"/>
-              <w:left w:val="single" w:sz="4" w:space="0" w:color="000000"/>
-              <w:bottom w:val="single" w:sz="4" w:space="0" w:color="000000"/>
-              <w:right w:val="single" w:sz="4" w:space="0" w:color="000000"/>
-            </w:tcBorders>
-          </w:tcPr>
-          <w:p>
-            <w:pPr>
-              <w:spacing w:after="0" w:line="259" w:lineRule="auto"/>
-              <w:ind w:left="2" w:firstLine="0"/>
-              <w:jc w:val="left"/>
-            </w:pPr>
-            <w:r>
-              <w:t>95</w:t>
-            </w:r>
-          </w:p>
-        </w:tc>
-        <w:tc>
-          <w:tcPr>
-            <w:tcW w:w="1371" w:type="dxa"/>
-            <w:tcBorders>
-              <w:top w:val="single" w:sz="4" w:space="0" w:color="000000"/>
-              <w:left w:val="single" w:sz="4" w:space="0" w:color="000000"/>
-              <w:bottom w:val="single" w:sz="4" w:space="0" w:color="000000"/>
-              <w:right w:val="single" w:sz="4" w:space="0" w:color="000000"/>
-            </w:tcBorders>
-          </w:tcPr>
-          <w:p>
-            <w:pPr>
-              <w:spacing w:after="0" w:line="259" w:lineRule="auto"/>
-              <w:ind w:firstLine="0"/>
-              <w:jc w:val="left"/>
-            </w:pPr>
-            <w:r>
-              <w:t>1520</w:t>
-            </w:r>
-          </w:p>
-        </w:tc>
-      </w:tr>
-      <w:tr>
-        <w:trPr>
-          <w:trHeight w:val="468"/>
-        </w:trPr>
-        <w:tc>
-          <w:tcPr>
-            <w:tcW w:w="1722" w:type="dxa"/>
-            <w:tcBorders>
-              <w:top w:val="single" w:sz="4" w:space="0" w:color="000000"/>
-              <w:left w:val="single" w:sz="4" w:space="0" w:color="000000"/>
-              <w:bottom w:val="single" w:sz="4" w:space="0" w:color="000000"/>
-              <w:right w:val="single" w:sz="4" w:space="0" w:color="000000"/>
-            </w:tcBorders>
-          </w:tcPr>
-          <w:p>
-            <w:r>
-              <w:t>Vista de temario de libros</w:t>
-            </w:r>
-          </w:p>
-        </w:tc>
-        <w:tc>
-          <w:tcPr>
-            <w:tcW w:w="1560" w:type="dxa"/>
-            <w:tcBorders>
-              <w:top w:val="single" w:sz="4" w:space="0" w:color="000000"/>
-              <w:left w:val="single" w:sz="4" w:space="0" w:color="000000"/>
-              <w:bottom w:val="single" w:sz="4" w:space="0" w:color="000000"/>
-              <w:right w:val="single" w:sz="4" w:space="0" w:color="000000"/>
-            </w:tcBorders>
-          </w:tcPr>
-          <w:p>
-            <w:pPr>
-              <w:spacing w:after="0" w:line="259" w:lineRule="auto"/>
-              <w:ind w:left="2" w:firstLine="0"/>
-              <w:jc w:val="left"/>
-            </w:pPr>
-            <w:r>
-              <w:t>8</w:t>
-            </w:r>
-          </w:p>
-        </w:tc>
-        <w:tc>
-          <w:tcPr>
-            <w:tcW w:w="1553" w:type="dxa"/>
-            <w:tcBorders>
-              <w:top w:val="single" w:sz="4" w:space="0" w:color="000000"/>
-              <w:left w:val="single" w:sz="4" w:space="0" w:color="000000"/>
-              <w:bottom w:val="single" w:sz="4" w:space="0" w:color="000000"/>
-              <w:right w:val="single" w:sz="4" w:space="0" w:color="000000"/>
-            </w:tcBorders>
-          </w:tcPr>
-          <w:p>
-            <w:pPr>
-              <w:spacing w:after="0" w:line="259" w:lineRule="auto"/>
-              <w:ind w:left="2" w:firstLine="0"/>
-              <w:jc w:val="left"/>
-            </w:pPr>
-            <w:r>
-              <w:t>100</w:t>
-            </w:r>
-          </w:p>
-        </w:tc>
-        <w:tc>
-          <w:tcPr>
-            <w:tcW w:w="1371" w:type="dxa"/>
-            <w:tcBorders>
-              <w:top w:val="single" w:sz="4" w:space="0" w:color="000000"/>
-              <w:left w:val="single" w:sz="4" w:space="0" w:color="000000"/>
-              <w:bottom w:val="single" w:sz="4" w:space="0" w:color="000000"/>
-              <w:right w:val="single" w:sz="4" w:space="0" w:color="000000"/>
-            </w:tcBorders>
-          </w:tcPr>
-          <w:p>
-            <w:pPr>
-              <w:spacing w:after="0" w:line="259" w:lineRule="auto"/>
-              <w:ind w:firstLine="0"/>
-              <w:jc w:val="left"/>
-            </w:pPr>
-            <w:r>
-              <w:t>8</w:t>
-            </w:r>
-            <w:r>
-              <w:t>00</w:t>
-            </w:r>
-          </w:p>
-        </w:tc>
-      </w:tr>
-      <w:tr>
-        <w:trPr>
-          <w:trHeight w:val="468"/>
-        </w:trPr>
-        <w:tc>
-          <w:tcPr>
-            <w:tcW w:w="1722" w:type="dxa"/>
-            <w:tcBorders>
-              <w:top w:val="single" w:sz="4" w:space="0" w:color="000000"/>
-              <w:left w:val="single" w:sz="4" w:space="0" w:color="000000"/>
-              <w:bottom w:val="single" w:sz="4" w:space="0" w:color="000000"/>
-              <w:right w:val="single" w:sz="4" w:space="0" w:color="000000"/>
-            </w:tcBorders>
-          </w:tcPr>
-          <w:p>
-            <w:r>
-              <w:t>Asignación de libros con sus respectivos autores</w:t>
-            </w:r>
-          </w:p>
-        </w:tc>
-        <w:tc>
-          <w:tcPr>
-            <w:tcW w:w="1560" w:type="dxa"/>
-            <w:tcBorders>
-              <w:top w:val="single" w:sz="4" w:space="0" w:color="000000"/>
-              <w:left w:val="single" w:sz="4" w:space="0" w:color="000000"/>
-              <w:bottom w:val="single" w:sz="4" w:space="0" w:color="000000"/>
-              <w:right w:val="single" w:sz="4" w:space="0" w:color="000000"/>
-            </w:tcBorders>
-          </w:tcPr>
-          <w:p>
-            <w:pPr>
-              <w:spacing w:after="0" w:line="259" w:lineRule="auto"/>
-              <w:ind w:left="2" w:firstLine="0"/>
-              <w:jc w:val="left"/>
-            </w:pPr>
-            <w:r>
-              <w:t>8</w:t>
-            </w:r>
-          </w:p>
-        </w:tc>
-        <w:tc>
-          <w:tcPr>
-            <w:tcW w:w="1553" w:type="dxa"/>
-            <w:tcBorders>
-              <w:top w:val="single" w:sz="4" w:space="0" w:color="000000"/>
-              <w:left w:val="single" w:sz="4" w:space="0" w:color="000000"/>
-              <w:bottom w:val="single" w:sz="4" w:space="0" w:color="000000"/>
-              <w:right w:val="single" w:sz="4" w:space="0" w:color="000000"/>
-            </w:tcBorders>
-          </w:tcPr>
-          <w:p>
-            <w:pPr>
-              <w:spacing w:after="0" w:line="259" w:lineRule="auto"/>
-              <w:jc w:val="left"/>
-            </w:pPr>
-            <w:r>
-              <w:t>100</w:t>
-            </w:r>
-          </w:p>
-        </w:tc>
-        <w:tc>
-          <w:tcPr>
-            <w:tcW w:w="1371" w:type="dxa"/>
-            <w:tcBorders>
-              <w:top w:val="single" w:sz="4" w:space="0" w:color="000000"/>
-              <w:left w:val="single" w:sz="4" w:space="0" w:color="000000"/>
-              <w:bottom w:val="single" w:sz="4" w:space="0" w:color="000000"/>
-              <w:right w:val="single" w:sz="4" w:space="0" w:color="000000"/>
-            </w:tcBorders>
-          </w:tcPr>
-          <w:p>
-            <w:pPr>
-              <w:spacing w:after="0" w:line="259" w:lineRule="auto"/>
-              <w:ind w:firstLine="0"/>
-              <w:jc w:val="left"/>
-            </w:pPr>
-            <w:r>
-              <w:t>8</w:t>
-            </w:r>
-            <w:r>
-              <w:t>00</w:t>
-            </w:r>
-          </w:p>
-        </w:tc>
-      </w:tr>
     </w:tbl>
     <w:p>
       <w:pPr>
@@ -6169,7 +4465,19 @@
         <w:jc w:val="left"/>
       </w:pPr>
       <w:r>
-        <w:t>Total: $25060 (ARS veinticinco mil sesenta)</w:t>
+        <w:t>Total: $</w:t>
+      </w:r>
+      <w:r>
+        <w:t>16640</w:t>
+      </w:r>
+      <w:r>
+        <w:t xml:space="preserve"> (ARS </w:t>
+      </w:r>
+      <w:r>
+        <w:t>Dieciséis mil seiscientos cuarenta</w:t>
+      </w:r>
+      <w:r>
+        <w:t>)</w:t>
       </w:r>
     </w:p>
     <w:p>
@@ -6443,7 +4751,15 @@
                 <w:b/>
                 <w:bCs/>
               </w:rPr>
-              <w:t>Id Riesgo</w:t>
+              <w:t xml:space="preserve">Id </w:t>
+            </w:r>
+            <w:r>
+              <w:rPr>
+                <w:b/>
+                <w:bCs/>
+              </w:rPr>
+              <w:lastRenderedPageBreak/>
+              <w:t>Riesgo</w:t>
             </w:r>
           </w:p>
         </w:tc>
@@ -6465,6 +4781,7 @@
                 <w:b/>
                 <w:bCs/>
               </w:rPr>
+              <w:lastRenderedPageBreak/>
               <w:t>Nombre</w:t>
             </w:r>
           </w:p>
@@ -7229,46 +5546,10 @@
     </w:p>
     <w:p>
       <w:pPr>
-        <w:pStyle w:val="guiazul"/>
-        <w:ind w:left="708"/>
-        <w:jc w:val="center"/>
-      </w:pPr>
-    </w:p>
-    <w:p>
-      <w:pPr>
         <w:spacing w:after="0" w:line="259" w:lineRule="auto"/>
-        <w:ind w:left="1260" w:firstLine="0"/>
+        <w:ind w:firstLine="0"/>
         <w:jc w:val="left"/>
-        <w:rPr>
-          <w:i/>
-          <w:color w:val="0000FF"/>
-        </w:rPr>
-      </w:pPr>
-    </w:p>
-    <w:p>
-      <w:pPr>
-        <w:spacing w:after="0" w:line="259" w:lineRule="auto"/>
-        <w:ind w:left="1260" w:firstLine="0"/>
-        <w:jc w:val="left"/>
-        <w:rPr>
-          <w:i/>
-          <w:color w:val="0000FF"/>
-        </w:rPr>
-      </w:pPr>
-    </w:p>
-    <w:p>
-      <w:pPr>
-        <w:spacing w:after="0" w:line="259" w:lineRule="auto"/>
-        <w:ind w:left="1260" w:firstLine="0"/>
-        <w:jc w:val="left"/>
-      </w:pPr>
-      <w:r>
-        <w:rPr>
-          <w:i/>
-          <w:color w:val="0000FF"/>
-        </w:rPr>
-        <w:t xml:space="preserve"> </w:t>
-      </w:r>
+      </w:pPr>
     </w:p>
     <w:p>
       <w:pPr>
@@ -7712,7 +5993,6 @@
                 <w:rFonts w:ascii="Calibri" w:eastAsia="Calibri" w:hAnsi="Calibri"/>
                 <w:b/>
               </w:rPr>
-              <w:lastRenderedPageBreak/>
               <w:t>Plan de Contingencia :</w:t>
             </w:r>
           </w:p>
@@ -7741,62 +6021,6 @@
         </w:tc>
       </w:tr>
     </w:tbl>
-    <w:p>
-      <w:pPr>
-        <w:pStyle w:val="guiazul"/>
-        <w:ind w:left="708"/>
-        <w:jc w:val="both"/>
-      </w:pPr>
-    </w:p>
-    <w:p>
-      <w:pPr>
-        <w:pStyle w:val="guiazul"/>
-        <w:ind w:left="708"/>
-        <w:jc w:val="both"/>
-      </w:pPr>
-    </w:p>
-    <w:p>
-      <w:pPr>
-        <w:pStyle w:val="guiazul"/>
-        <w:ind w:left="708"/>
-        <w:jc w:val="both"/>
-      </w:pPr>
-    </w:p>
-    <w:p>
-      <w:pPr>
-        <w:pStyle w:val="guiazul"/>
-        <w:ind w:left="708"/>
-        <w:jc w:val="both"/>
-      </w:pPr>
-    </w:p>
-    <w:p>
-      <w:pPr>
-        <w:pStyle w:val="guiazul"/>
-        <w:ind w:left="708"/>
-        <w:jc w:val="both"/>
-      </w:pPr>
-    </w:p>
-    <w:p>
-      <w:pPr>
-        <w:pStyle w:val="guiazul"/>
-        <w:ind w:left="708"/>
-        <w:jc w:val="both"/>
-      </w:pPr>
-    </w:p>
-    <w:p>
-      <w:pPr>
-        <w:pStyle w:val="guiazul"/>
-        <w:ind w:left="708"/>
-        <w:jc w:val="both"/>
-      </w:pPr>
-    </w:p>
-    <w:p>
-      <w:pPr>
-        <w:pStyle w:val="guiazul"/>
-        <w:ind w:left="708"/>
-        <w:jc w:val="both"/>
-      </w:pPr>
-    </w:p>
     <w:p>
       <w:pPr>
         <w:pStyle w:val="guiazul"/>
@@ -8759,7 +6983,6 @@
                 <w:rFonts w:ascii="Calibri" w:eastAsia="Calibri" w:hAnsi="Calibri"/>
                 <w:b/>
               </w:rPr>
-              <w:lastRenderedPageBreak/>
               <w:t>Plan de Contingencia :</w:t>
             </w:r>
           </w:p>
@@ -8836,6 +7059,8 @@
         <w:ind w:left="708"/>
         <w:jc w:val="both"/>
       </w:pPr>
+      <w:bookmarkStart w:id="0" w:name="_GoBack"/>
+      <w:bookmarkEnd w:id="0"/>
     </w:p>
     <w:p>
       <w:pPr>
@@ -8847,35 +7072,6 @@
     <w:p>
       <w:pPr>
         <w:pStyle w:val="guiazul"/>
-        <w:ind w:left="708"/>
-        <w:jc w:val="both"/>
-      </w:pPr>
-    </w:p>
-    <w:p>
-      <w:pPr>
-        <w:pStyle w:val="guiazul"/>
-        <w:ind w:left="708"/>
-        <w:jc w:val="both"/>
-      </w:pPr>
-    </w:p>
-    <w:p>
-      <w:pPr>
-        <w:pStyle w:val="guiazul"/>
-        <w:ind w:left="708"/>
-        <w:jc w:val="both"/>
-      </w:pPr>
-    </w:p>
-    <w:p>
-      <w:pPr>
-        <w:pStyle w:val="guiazul"/>
-        <w:ind w:left="708"/>
-        <w:jc w:val="both"/>
-      </w:pPr>
-    </w:p>
-    <w:p>
-      <w:pPr>
-        <w:pStyle w:val="guiazul"/>
-        <w:ind w:left="708"/>
         <w:jc w:val="both"/>
       </w:pPr>
     </w:p>
@@ -8931,6 +7127,7 @@
                 <w:rFonts w:ascii="Calibri" w:eastAsia="Calibri" w:hAnsi="Calibri"/>
                 <w:b/>
               </w:rPr>
+              <w:lastRenderedPageBreak/>
               <w:t>Id Riesgo</w:t>
             </w:r>
           </w:p>
@@ -9732,7 +7929,6 @@
               <w:rPr>
                 <w:b/>
               </w:rPr>
-              <w:lastRenderedPageBreak/>
               <w:t xml:space="preserve">Estrategia de Mitigación </w:t>
             </w:r>
             <w:r>
@@ -9960,6 +8156,7 @@
                 <w:rFonts w:ascii="Calibri" w:eastAsia="Calibri" w:hAnsi="Calibri"/>
                 <w:b/>
               </w:rPr>
+              <w:lastRenderedPageBreak/>
               <w:t>Id Riesgo</w:t>
             </w:r>
           </w:p>
@@ -10901,7 +9098,6 @@
                 <w:rFonts w:ascii="Calibri" w:eastAsia="Calibri" w:hAnsi="Calibri"/>
                 <w:b/>
               </w:rPr>
-              <w:lastRenderedPageBreak/>
               <w:t>Plan de Contingencia :</w:t>
             </w:r>
           </w:p>
@@ -10994,6 +9190,7 @@
           <w:b w:val="0"/>
           <w:sz w:val="22"/>
         </w:rPr>
+        <w:lastRenderedPageBreak/>
         <w:tab/>
       </w:r>
     </w:p>
@@ -11212,7 +9409,6 @@
           <w:b w:val="0"/>
           <w:sz w:val="22"/>
         </w:rPr>
-        <w:lastRenderedPageBreak/>
         <w:tab/>
       </w:r>
       <w:r>
@@ -11426,6 +9622,7 @@
         <w:ind w:hanging="360"/>
       </w:pPr>
       <w:r>
+        <w:lastRenderedPageBreak/>
         <w:t xml:space="preserve">Cuestionario a los usuarios del servicio a modificar </w:t>
       </w:r>
     </w:p>
@@ -11680,7 +9877,6 @@
           <w:b/>
           <w:sz w:val="28"/>
         </w:rPr>
-        <w:lastRenderedPageBreak/>
         <w:t xml:space="preserve">Plan de mejoras en el proceso </w:t>
       </w:r>
     </w:p>
@@ -12212,7 +10408,7 @@
         <w:noProof/>
         <w:color w:val="241A61"/>
       </w:rPr>
-      <w:t>4</w:t>
+      <w:t>10</w:t>
     </w:r>
     <w:r>
       <w:rPr>
@@ -12376,7 +10572,7 @@
         <w:noProof/>
         <w:color w:val="241A61"/>
       </w:rPr>
-      <w:t>3</w:t>
+      <w:t>11</w:t>
     </w:r>
     <w:r>
       <w:rPr>
@@ -14540,7 +12736,7 @@
 </file>
 
 <file path=customXml/itemProps1.xml><?xml version="1.0" encoding="utf-8"?>
-<ds:datastoreItem xmlns:ds="http://schemas.openxmlformats.org/officeDocument/2006/customXml" ds:itemID="{DA7EAF7E-ED6B-4282-9852-244F32EFBDF8}">
+<ds:datastoreItem xmlns:ds="http://schemas.openxmlformats.org/officeDocument/2006/customXml" ds:itemID="{5C607D98-2F90-4A92-A688-8A77C186E366}">
   <ds:schemaRefs>
     <ds:schemaRef ds:uri="http://schemas.openxmlformats.org/officeDocument/2006/bibliography"/>
   </ds:schemaRefs>

</xml_diff>